<commit_message>
Change the answer sheet for Lab6 ensf381
</commit_message>
<xml_diff>
--- a/lab6/Answer_sheet6.docx
+++ b/lab6/Answer_sheet6.docx
@@ -117,6 +117,16 @@
         </w:rPr>
         <w:t xml:space="preserve"> </w:t>
       </w:r>
+      <w:r>
+        <w:rPr>
+          <w:rFonts w:cs="Times New Roman" w:ascii="Times New Roman" w:hAnsi="Times New Roman"/>
+          <w:b/>
+          <w:bCs/>
+          <w:sz w:val="32"/>
+          <w:szCs w:val="32"/>
+        </w:rPr>
+        <w:t>02</w:t>
+      </w:r>
     </w:p>
     <w:p>
       <w:pPr>
@@ -154,8 +164,21 @@
           <w:sz w:val="32"/>
           <w:szCs w:val="32"/>
         </w:rPr>
-        <w:t>GitHub Link:</w:t>
-      </w:r>
+        <w:t xml:space="preserve">GitHub Link: </w:t>
+      </w:r>
+      <w:hyperlink r:id="rId2">
+        <w:r>
+          <w:rPr>
+            <w:rStyle w:val="Hyperlink"/>
+            <w:rFonts w:cs="Times New Roman" w:ascii="Times New Roman" w:hAnsi="Times New Roman"/>
+            <w:b w:val="false"/>
+            <w:bCs w:val="false"/>
+            <w:sz w:val="32"/>
+            <w:szCs w:val="32"/>
+          </w:rPr>
+          <w:t>https://github.com/artemspiian/ensf381_labs/tree/main/lab6</w:t>
+        </w:r>
+      </w:hyperlink>
     </w:p>
     <w:p>
       <w:pPr>
@@ -207,25 +230,7 @@
         <w:rPr>
           <w:rFonts w:cs="Times New Roman" w:ascii="Times New Roman" w:hAnsi="Times New Roman"/>
         </w:rPr>
-        <w:t>Artem Spiian</w:t>
-      </w:r>
-      <w:r>
-        <w:rPr>
-          <w:rFonts w:cs="Times New Roman" w:ascii="Times New Roman" w:hAnsi="Times New Roman"/>
-        </w:rPr>
-        <w:t xml:space="preserve"> (</w:t>
-      </w:r>
-      <w:r>
-        <w:rPr>
-          <w:rFonts w:cs="Times New Roman" w:ascii="Times New Roman" w:hAnsi="Times New Roman"/>
-        </w:rPr>
-        <w:t>10192898</w:t>
-      </w:r>
-      <w:r>
-        <w:rPr>
-          <w:rFonts w:cs="Times New Roman" w:ascii="Times New Roman" w:hAnsi="Times New Roman"/>
-        </w:rPr>
-        <w:t xml:space="preserve">) </w:t>
+        <w:t xml:space="preserve">Artem Spiian (10192898) </w:t>
       </w:r>
     </w:p>
     <w:p>
@@ -239,13 +244,7 @@
         <w:rPr>
           <w:rFonts w:cs="Times New Roman" w:ascii="Times New Roman" w:hAnsi="Times New Roman"/>
         </w:rPr>
-        <w:t>Eric Tourigny</w:t>
-      </w:r>
-      <w:r>
-        <w:rPr>
-          <w:rFonts w:cs="Times New Roman" w:ascii="Times New Roman" w:hAnsi="Times New Roman"/>
-        </w:rPr>
-        <w:t xml:space="preserve"> (30215666)</w:t>
+        <w:t>Eric Tourigny (30215666)</w:t>
       </w:r>
     </w:p>
     <w:p>
@@ -296,7 +295,7 @@
   <w:docDefaults>
     <w:rPrDefault>
       <w:rPr>
-        <w:rFonts w:ascii="Aptos" w:hAnsi="Aptos" w:eastAsia="Aptos" w:cs="Arial" w:asciiTheme="minorHAnsi" w:cstheme="minorBidi" w:eastAsiaTheme="minorHAnsi" w:hAnsiTheme="minorHAnsi"/>
+        <w:rFonts w:ascii="Aptos" w:hAnsi="Aptos" w:eastAsia="Aptos" w:cs="" w:asciiTheme="minorHAnsi" w:cstheme="minorBidi" w:eastAsiaTheme="minorHAnsi" w:hAnsiTheme="minorHAnsi"/>
         <w:kern w:val="2"/>
         <w:sz w:val="24"/>
         <w:szCs w:val="24"/>
@@ -693,12 +692,13 @@
     <w:qFormat/>
     <w:pPr>
       <w:widowControl/>
+      <w:suppressAutoHyphens w:val="true"/>
       <w:bidi w:val="0"/>
       <w:spacing w:before="0" w:after="0"/>
       <w:jc w:val="left"/>
     </w:pPr>
     <w:rPr>
-      <w:rFonts w:ascii="Aptos" w:hAnsi="Aptos" w:eastAsia="Aptos" w:cs="Arial" w:asciiTheme="minorHAnsi" w:cstheme="minorBidi" w:eastAsiaTheme="minorHAnsi" w:hAnsiTheme="minorHAnsi"/>
+      <w:rFonts w:ascii="Aptos" w:hAnsi="Aptos" w:eastAsia="Aptos" w:cs="" w:asciiTheme="minorHAnsi" w:cstheme="minorBidi" w:eastAsiaTheme="minorHAnsi" w:hAnsiTheme="minorHAnsi"/>
       <w:color w:val="auto"/>
       <w:kern w:val="2"/>
       <w:sz w:val="24"/>
@@ -722,7 +722,7 @@
       <w:outlineLvl w:val="0"/>
     </w:pPr>
     <w:rPr>
-      <w:rFonts w:ascii="Aptos Display" w:hAnsi="Aptos Display" w:eastAsia="" w:cs="Times New Roman" w:asciiTheme="majorHAnsi" w:cstheme="majorBidi" w:eastAsiaTheme="majorEastAsia" w:hAnsiTheme="majorHAnsi"/>
+      <w:rFonts w:ascii="Aptos Display" w:hAnsi="Aptos Display" w:eastAsia="" w:cs="" w:asciiTheme="majorHAnsi" w:cstheme="majorBidi" w:eastAsiaTheme="majorEastAsia" w:hAnsiTheme="majorHAnsi"/>
       <w:color w:themeColor="accent1" w:themeShade="bf" w:val="0F4761"/>
       <w:sz w:val="40"/>
       <w:szCs w:val="40"/>
@@ -745,7 +745,7 @@
       <w:outlineLvl w:val="1"/>
     </w:pPr>
     <w:rPr>
-      <w:rFonts w:ascii="Aptos Display" w:hAnsi="Aptos Display" w:eastAsia="" w:cs="Times New Roman" w:asciiTheme="majorHAnsi" w:cstheme="majorBidi" w:eastAsiaTheme="majorEastAsia" w:hAnsiTheme="majorHAnsi"/>
+      <w:rFonts w:ascii="Aptos Display" w:hAnsi="Aptos Display" w:eastAsia="" w:cs="" w:asciiTheme="majorHAnsi" w:cstheme="majorBidi" w:eastAsiaTheme="majorEastAsia" w:hAnsiTheme="majorHAnsi"/>
       <w:color w:themeColor="accent1" w:themeShade="bf" w:val="0F4761"/>
       <w:sz w:val="32"/>
       <w:szCs w:val="32"/>
@@ -768,7 +768,7 @@
       <w:outlineLvl w:val="2"/>
     </w:pPr>
     <w:rPr>
-      <w:rFonts w:eastAsia="" w:cs="Times New Roman" w:cstheme="majorBidi" w:eastAsiaTheme="majorEastAsia"/>
+      <w:rFonts w:eastAsia="" w:cs="" w:cstheme="majorBidi" w:eastAsiaTheme="majorEastAsia"/>
       <w:color w:themeColor="accent1" w:themeShade="bf" w:val="0F4761"/>
       <w:sz w:val="28"/>
       <w:szCs w:val="28"/>
@@ -791,7 +791,7 @@
       <w:outlineLvl w:val="3"/>
     </w:pPr>
     <w:rPr>
-      <w:rFonts w:eastAsia="" w:cs="Times New Roman" w:cstheme="majorBidi" w:eastAsiaTheme="majorEastAsia"/>
+      <w:rFonts w:eastAsia="" w:cs="" w:cstheme="majorBidi" w:eastAsiaTheme="majorEastAsia"/>
       <w:i/>
       <w:iCs/>
       <w:color w:themeColor="accent1" w:themeShade="bf" w:val="0F4761"/>
@@ -814,7 +814,7 @@
       <w:outlineLvl w:val="4"/>
     </w:pPr>
     <w:rPr>
-      <w:rFonts w:eastAsia="" w:cs="Times New Roman" w:cstheme="majorBidi" w:eastAsiaTheme="majorEastAsia"/>
+      <w:rFonts w:eastAsia="" w:cs="" w:cstheme="majorBidi" w:eastAsiaTheme="majorEastAsia"/>
       <w:color w:themeColor="accent1" w:themeShade="bf" w:val="0F4761"/>
     </w:rPr>
   </w:style>
@@ -835,7 +835,7 @@
       <w:outlineLvl w:val="5"/>
     </w:pPr>
     <w:rPr>
-      <w:rFonts w:eastAsia="" w:cs="Times New Roman" w:cstheme="majorBidi" w:eastAsiaTheme="majorEastAsia"/>
+      <w:rFonts w:eastAsia="" w:cs="" w:cstheme="majorBidi" w:eastAsiaTheme="majorEastAsia"/>
       <w:i/>
       <w:iCs/>
       <w:color w:themeColor="text1" w:themeTint="a6" w:val="595959"/>
@@ -858,7 +858,7 @@
       <w:outlineLvl w:val="6"/>
     </w:pPr>
     <w:rPr>
-      <w:rFonts w:eastAsia="" w:cs="Times New Roman" w:cstheme="majorBidi" w:eastAsiaTheme="majorEastAsia"/>
+      <w:rFonts w:eastAsia="" w:cs="" w:cstheme="majorBidi" w:eastAsiaTheme="majorEastAsia"/>
       <w:color w:themeColor="text1" w:themeTint="a6" w:val="595959"/>
     </w:rPr>
   </w:style>
@@ -878,7 +878,7 @@
       <w:outlineLvl w:val="7"/>
     </w:pPr>
     <w:rPr>
-      <w:rFonts w:eastAsia="" w:cs="Times New Roman" w:cstheme="majorBidi" w:eastAsiaTheme="majorEastAsia"/>
+      <w:rFonts w:eastAsia="" w:cs="" w:cstheme="majorBidi" w:eastAsiaTheme="majorEastAsia"/>
       <w:i/>
       <w:iCs/>
       <w:color w:themeColor="text1" w:themeTint="d8" w:val="272727"/>
@@ -900,7 +900,7 @@
       <w:outlineLvl w:val="8"/>
     </w:pPr>
     <w:rPr>
-      <w:rFonts w:eastAsia="" w:cs="Times New Roman" w:cstheme="majorBidi" w:eastAsiaTheme="majorEastAsia"/>
+      <w:rFonts w:eastAsia="" w:cs="" w:cstheme="majorBidi" w:eastAsiaTheme="majorEastAsia"/>
       <w:color w:themeColor="text1" w:themeTint="d8" w:val="272727"/>
     </w:rPr>
   </w:style>
@@ -920,7 +920,7 @@
     <w:qFormat/>
     <w:rsid w:val="00ae632f"/>
     <w:rPr>
-      <w:rFonts w:ascii="Aptos Display" w:hAnsi="Aptos Display" w:eastAsia="" w:cs="Times New Roman" w:asciiTheme="majorHAnsi" w:cstheme="majorBidi" w:eastAsiaTheme="majorEastAsia" w:hAnsiTheme="majorHAnsi"/>
+      <w:rFonts w:ascii="Aptos Display" w:hAnsi="Aptos Display" w:eastAsia="" w:cs="" w:asciiTheme="majorHAnsi" w:cstheme="majorBidi" w:eastAsiaTheme="majorEastAsia" w:hAnsiTheme="majorHAnsi"/>
       <w:color w:themeColor="accent1" w:themeShade="bf" w:val="0F4761"/>
       <w:sz w:val="40"/>
       <w:szCs w:val="40"/>
@@ -935,7 +935,7 @@
     <w:qFormat/>
     <w:rsid w:val="00ae632f"/>
     <w:rPr>
-      <w:rFonts w:ascii="Aptos Display" w:hAnsi="Aptos Display" w:eastAsia="" w:cs="Times New Roman" w:asciiTheme="majorHAnsi" w:cstheme="majorBidi" w:eastAsiaTheme="majorEastAsia" w:hAnsiTheme="majorHAnsi"/>
+      <w:rFonts w:ascii="Aptos Display" w:hAnsi="Aptos Display" w:eastAsia="" w:cs="" w:asciiTheme="majorHAnsi" w:cstheme="majorBidi" w:eastAsiaTheme="majorEastAsia" w:hAnsiTheme="majorHAnsi"/>
       <w:color w:themeColor="accent1" w:themeShade="bf" w:val="0F4761"/>
       <w:sz w:val="32"/>
       <w:szCs w:val="32"/>
@@ -950,7 +950,7 @@
     <w:qFormat/>
     <w:rsid w:val="00ae632f"/>
     <w:rPr>
-      <w:rFonts w:eastAsia="" w:cs="Times New Roman" w:cstheme="majorBidi" w:eastAsiaTheme="majorEastAsia"/>
+      <w:rFonts w:eastAsia="" w:cs="" w:cstheme="majorBidi" w:eastAsiaTheme="majorEastAsia"/>
       <w:color w:themeColor="accent1" w:themeShade="bf" w:val="0F4761"/>
       <w:sz w:val="28"/>
       <w:szCs w:val="28"/>
@@ -965,7 +965,7 @@
     <w:qFormat/>
     <w:rsid w:val="00ae632f"/>
     <w:rPr>
-      <w:rFonts w:eastAsia="" w:cs="Times New Roman" w:cstheme="majorBidi" w:eastAsiaTheme="majorEastAsia"/>
+      <w:rFonts w:eastAsia="" w:cs="" w:cstheme="majorBidi" w:eastAsiaTheme="majorEastAsia"/>
       <w:i/>
       <w:iCs/>
       <w:color w:themeColor="accent1" w:themeShade="bf" w:val="0F4761"/>
@@ -980,7 +980,7 @@
     <w:qFormat/>
     <w:rsid w:val="00ae632f"/>
     <w:rPr>
-      <w:rFonts w:eastAsia="" w:cs="Times New Roman" w:cstheme="majorBidi" w:eastAsiaTheme="majorEastAsia"/>
+      <w:rFonts w:eastAsia="" w:cs="" w:cstheme="majorBidi" w:eastAsiaTheme="majorEastAsia"/>
       <w:color w:themeColor="accent1" w:themeShade="bf" w:val="0F4761"/>
     </w:rPr>
   </w:style>
@@ -993,7 +993,7 @@
     <w:qFormat/>
     <w:rsid w:val="00ae632f"/>
     <w:rPr>
-      <w:rFonts w:eastAsia="" w:cs="Times New Roman" w:cstheme="majorBidi" w:eastAsiaTheme="majorEastAsia"/>
+      <w:rFonts w:eastAsia="" w:cs="" w:cstheme="majorBidi" w:eastAsiaTheme="majorEastAsia"/>
       <w:i/>
       <w:iCs/>
       <w:color w:themeColor="text1" w:themeTint="a6" w:val="595959"/>
@@ -1008,7 +1008,7 @@
     <w:qFormat/>
     <w:rsid w:val="00ae632f"/>
     <w:rPr>
-      <w:rFonts w:eastAsia="" w:cs="Times New Roman" w:cstheme="majorBidi" w:eastAsiaTheme="majorEastAsia"/>
+      <w:rFonts w:eastAsia="" w:cs="" w:cstheme="majorBidi" w:eastAsiaTheme="majorEastAsia"/>
       <w:color w:themeColor="text1" w:themeTint="a6" w:val="595959"/>
     </w:rPr>
   </w:style>
@@ -1021,7 +1021,7 @@
     <w:qFormat/>
     <w:rsid w:val="00ae632f"/>
     <w:rPr>
-      <w:rFonts w:eastAsia="" w:cs="Times New Roman" w:cstheme="majorBidi" w:eastAsiaTheme="majorEastAsia"/>
+      <w:rFonts w:eastAsia="" w:cs="" w:cstheme="majorBidi" w:eastAsiaTheme="majorEastAsia"/>
       <w:i/>
       <w:iCs/>
       <w:color w:themeColor="text1" w:themeTint="d8" w:val="272727"/>
@@ -1036,7 +1036,7 @@
     <w:qFormat/>
     <w:rsid w:val="00ae632f"/>
     <w:rPr>
-      <w:rFonts w:eastAsia="" w:cs="Times New Roman" w:cstheme="majorBidi" w:eastAsiaTheme="majorEastAsia"/>
+      <w:rFonts w:eastAsia="" w:cs="" w:cstheme="majorBidi" w:eastAsiaTheme="majorEastAsia"/>
       <w:color w:themeColor="text1" w:themeTint="d8" w:val="272727"/>
     </w:rPr>
   </w:style>
@@ -1048,7 +1048,7 @@
     <w:qFormat/>
     <w:rsid w:val="00ae632f"/>
     <w:rPr>
-      <w:rFonts w:ascii="Aptos Display" w:hAnsi="Aptos Display" w:eastAsia="" w:cs="Times New Roman" w:asciiTheme="majorHAnsi" w:cstheme="majorBidi" w:eastAsiaTheme="majorEastAsia" w:hAnsiTheme="majorHAnsi"/>
+      <w:rFonts w:ascii="Aptos Display" w:hAnsi="Aptos Display" w:eastAsia="" w:cs="" w:asciiTheme="majorHAnsi" w:cstheme="majorBidi" w:eastAsiaTheme="majorEastAsia" w:hAnsiTheme="majorHAnsi"/>
       <w:spacing w:val="-10"/>
       <w:kern w:val="2"/>
       <w:sz w:val="56"/>
@@ -1063,7 +1063,7 @@
     <w:qFormat/>
     <w:rsid w:val="00ae632f"/>
     <w:rPr>
-      <w:rFonts w:eastAsia="" w:cs="Times New Roman" w:cstheme="majorBidi" w:eastAsiaTheme="majorEastAsia"/>
+      <w:rFonts w:eastAsia="" w:cs="" w:cstheme="majorBidi" w:eastAsiaTheme="majorEastAsia"/>
       <w:color w:themeColor="text1" w:themeTint="a6" w:val="595959"/>
       <w:spacing w:val="15"/>
       <w:sz w:val="28"/>
@@ -1122,6 +1122,13 @@
       <w:spacing w:val="5"/>
     </w:rPr>
   </w:style>
+  <w:style w:type="character" w:styleId="Hyperlink">
+    <w:name w:val="Hyperlink"/>
+    <w:rPr>
+      <w:color w:val="000080"/>
+      <w:u w:val="single"/>
+    </w:rPr>
+  </w:style>
   <w:style w:type="paragraph" w:styleId="Heading">
     <w:name w:val="Heading"/>
     <w:basedOn w:val="Normal"/>
@@ -1193,7 +1200,7 @@
       <w:contextualSpacing/>
     </w:pPr>
     <w:rPr>
-      <w:rFonts w:ascii="Aptos Display" w:hAnsi="Aptos Display" w:eastAsia="" w:cs="Times New Roman" w:asciiTheme="majorHAnsi" w:cstheme="majorBidi" w:eastAsiaTheme="majorEastAsia" w:hAnsiTheme="majorHAnsi"/>
+      <w:rFonts w:ascii="Aptos Display" w:hAnsi="Aptos Display" w:eastAsia="" w:cs="" w:asciiTheme="majorHAnsi" w:cstheme="majorBidi" w:eastAsiaTheme="majorEastAsia" w:hAnsiTheme="majorHAnsi"/>
       <w:spacing w:val="-10"/>
       <w:kern w:val="2"/>
       <w:sz w:val="56"/>
@@ -1212,7 +1219,7 @@
       <w:spacing w:before="0" w:after="160"/>
     </w:pPr>
     <w:rPr>
-      <w:rFonts w:eastAsia="" w:cs="Times New Roman" w:cstheme="majorBidi" w:eastAsiaTheme="majorEastAsia"/>
+      <w:rFonts w:eastAsia="" w:cs="" w:cstheme="majorBidi" w:eastAsiaTheme="majorEastAsia"/>
       <w:color w:themeColor="text1" w:themeTint="a6" w:val="595959"/>
       <w:spacing w:val="15"/>
       <w:sz w:val="28"/>

</xml_diff>